<commit_message>
Program and methodics of testing has been modified
</commit_message>
<xml_diff>
--- a/Reports/Программа и методика испытаний.docx
+++ b/Reports/Программа и методика испытаний.docx
@@ -1,6 +1,6 @@
 
 <file path=word/document.xml><?xml version="1.0" encoding="utf-8"?>
-<w:document xmlns:wpc="http://schemas.microsoft.com/office/word/2010/wordprocessingCanvas" xmlns:cx="http://schemas.microsoft.com/office/drawing/2014/chartex" xmlns:cx1="http://schemas.microsoft.com/office/drawing/2015/9/8/chartex" xmlns:mc="http://schemas.openxmlformats.org/markup-compatibility/2006" xmlns:o="urn:schemas-microsoft-com:office:office" xmlns:r="http://schemas.openxmlformats.org/officeDocument/2006/relationships" xmlns:m="http://schemas.openxmlformats.org/officeDocument/2006/math" xmlns:v="urn:schemas-microsoft-com:vml" xmlns:wp14="http://schemas.microsoft.com/office/word/2010/wordprocessingDrawing" xmlns:wp="http://schemas.openxmlformats.org/drawingml/2006/wordprocessingDrawing" xmlns:w10="urn:schemas-microsoft-com:office:word" xmlns:w="http://schemas.openxmlformats.org/wordprocessingml/2006/main" xmlns:w14="http://schemas.microsoft.com/office/word/2010/wordml" xmlns:w15="http://schemas.microsoft.com/office/word/2012/wordml" xmlns:w16se="http://schemas.microsoft.com/office/word/2015/wordml/symex" xmlns:wpg="http://schemas.microsoft.com/office/word/2010/wordprocessingGroup" xmlns:wpi="http://schemas.microsoft.com/office/word/2010/wordprocessingInk" xmlns:wne="http://schemas.microsoft.com/office/word/2006/wordml" xmlns:wps="http://schemas.microsoft.com/office/word/2010/wordprocessingShape" mc:Ignorable="w14 w15 w16se wp14">
+<w:document xmlns:wpc="http://schemas.microsoft.com/office/word/2010/wordprocessingCanvas" xmlns:cx="http://schemas.microsoft.com/office/drawing/2014/chartex" xmlns:mc="http://schemas.openxmlformats.org/markup-compatibility/2006" xmlns:o="urn:schemas-microsoft-com:office:office" xmlns:r="http://schemas.openxmlformats.org/officeDocument/2006/relationships" xmlns:m="http://schemas.openxmlformats.org/officeDocument/2006/math" xmlns:v="urn:schemas-microsoft-com:vml" xmlns:wp14="http://schemas.microsoft.com/office/word/2010/wordprocessingDrawing" xmlns:wp="http://schemas.openxmlformats.org/drawingml/2006/wordprocessingDrawing" xmlns:w10="urn:schemas-microsoft-com:office:word" xmlns:w="http://schemas.openxmlformats.org/wordprocessingml/2006/main" xmlns:w14="http://schemas.microsoft.com/office/word/2010/wordml" xmlns:w15="http://schemas.microsoft.com/office/word/2012/wordml" xmlns:w16se="http://schemas.microsoft.com/office/word/2015/wordml/symex" xmlns:wpg="http://schemas.microsoft.com/office/word/2010/wordprocessingGroup" xmlns:wpi="http://schemas.microsoft.com/office/word/2010/wordprocessingInk" xmlns:wne="http://schemas.microsoft.com/office/word/2006/wordml" xmlns:wps="http://schemas.microsoft.com/office/word/2010/wordprocessingShape" mc:Ignorable="w14 w15 w16se wp14">
   <w:body>
     <w:p>
       <w:pPr>
@@ -414,6 +414,12 @@
     </w:p>
     <w:sdt>
       <w:sdtPr>
+        <w:rPr>
+          <w:rFonts w:eastAsiaTheme="minorHAnsi" w:cs="Times New Roman"/>
+          <w:sz w:val="22"/>
+          <w:szCs w:val="22"/>
+          <w:lang w:eastAsia="en-US"/>
+        </w:rPr>
         <w:id w:val="956066547"/>
         <w:docPartObj>
           <w:docPartGallery w:val="Table of Contents"/>
@@ -422,18 +428,18 @@
       </w:sdtPr>
       <w:sdtEndPr>
         <w:rPr>
-          <w:rFonts w:asciiTheme="minorHAnsi" w:eastAsiaTheme="minorHAnsi" w:hAnsiTheme="minorHAnsi" w:cstheme="minorBidi"/>
+          <w:rFonts w:asciiTheme="minorHAnsi" w:hAnsiTheme="minorHAnsi" w:cstheme="minorBidi"/>
           <w:b/>
           <w:bCs/>
-          <w:sz w:val="22"/>
-          <w:szCs w:val="22"/>
-          <w:lang w:eastAsia="en-US"/>
         </w:rPr>
       </w:sdtEndPr>
       <w:sdtContent>
         <w:p>
           <w:pPr>
             <w:pStyle w:val="a4"/>
+            <w:rPr>
+              <w:rFonts w:cs="Times New Roman"/>
+            </w:rPr>
           </w:pPr>
         </w:p>
         <w:p>
@@ -443,25 +449,34 @@
               <w:tab w:val="right" w:leader="dot" w:pos="9345"/>
             </w:tabs>
             <w:rPr>
-              <w:rFonts w:eastAsiaTheme="minorEastAsia"/>
+              <w:rFonts w:ascii="Times New Roman" w:eastAsiaTheme="minorEastAsia" w:hAnsi="Times New Roman" w:cs="Times New Roman"/>
               <w:noProof/>
               <w:lang w:eastAsia="ru-RU"/>
             </w:rPr>
           </w:pPr>
           <w:r>
+            <w:rPr>
+              <w:rFonts w:ascii="Times New Roman" w:hAnsi="Times New Roman" w:cs="Times New Roman"/>
+            </w:rPr>
             <w:fldChar w:fldCharType="begin"/>
           </w:r>
           <w:r>
+            <w:rPr>
+              <w:rFonts w:ascii="Times New Roman" w:hAnsi="Times New Roman" w:cs="Times New Roman"/>
+            </w:rPr>
             <w:instrText xml:space="preserve"> TOC \o "1-3" \h \z \u </w:instrText>
           </w:r>
           <w:r>
+            <w:rPr>
+              <w:rFonts w:ascii="Times New Roman" w:hAnsi="Times New Roman" w:cs="Times New Roman"/>
+            </w:rPr>
             <w:fldChar w:fldCharType="separate"/>
           </w:r>
           <w:hyperlink w:anchor="_Toc21158975" w:history="1">
             <w:r>
               <w:rPr>
                 <w:rStyle w:val="a5"/>
-                <w:rFonts w:eastAsia="Times New Roman" w:cs="Times New Roman"/>
+                <w:rFonts w:ascii="Times New Roman" w:eastAsia="Times New Roman" w:hAnsi="Times New Roman" w:cs="Times New Roman"/>
                 <w:noProof/>
                 <w:lang w:eastAsia="ru-RU"/>
               </w:rPr>
@@ -469,6 +484,7 @@
             </w:r>
             <w:r>
               <w:rPr>
+                <w:rFonts w:ascii="Times New Roman" w:hAnsi="Times New Roman" w:cs="Times New Roman"/>
                 <w:noProof/>
                 <w:webHidden/>
               </w:rPr>
@@ -476,6 +492,7 @@
             </w:r>
             <w:r>
               <w:rPr>
+                <w:rFonts w:ascii="Times New Roman" w:hAnsi="Times New Roman" w:cs="Times New Roman"/>
                 <w:noProof/>
                 <w:webHidden/>
               </w:rPr>
@@ -483,6 +500,7 @@
             </w:r>
             <w:r>
               <w:rPr>
+                <w:rFonts w:ascii="Times New Roman" w:hAnsi="Times New Roman" w:cs="Times New Roman"/>
                 <w:noProof/>
                 <w:webHidden/>
               </w:rPr>
@@ -490,12 +508,14 @@
             </w:r>
             <w:r>
               <w:rPr>
-                <w:noProof/>
-                <w:webHidden/>
-              </w:rPr>
-            </w:r>
-            <w:r>
-              <w:rPr>
+                <w:rFonts w:ascii="Times New Roman" w:hAnsi="Times New Roman" w:cs="Times New Roman"/>
+                <w:noProof/>
+                <w:webHidden/>
+              </w:rPr>
+            </w:r>
+            <w:r>
+              <w:rPr>
+                <w:rFonts w:ascii="Times New Roman" w:hAnsi="Times New Roman" w:cs="Times New Roman"/>
                 <w:noProof/>
                 <w:webHidden/>
               </w:rPr>
@@ -503,6 +523,7 @@
             </w:r>
             <w:r>
               <w:rPr>
+                <w:rFonts w:ascii="Times New Roman" w:hAnsi="Times New Roman" w:cs="Times New Roman"/>
                 <w:noProof/>
                 <w:webHidden/>
               </w:rPr>
@@ -510,6 +531,7 @@
             </w:r>
             <w:r>
               <w:rPr>
+                <w:rFonts w:ascii="Times New Roman" w:hAnsi="Times New Roman" w:cs="Times New Roman"/>
                 <w:noProof/>
                 <w:webHidden/>
               </w:rPr>
@@ -524,6 +546,7 @@
               <w:tab w:val="right" w:leader="dot" w:pos="9345"/>
             </w:tabs>
             <w:rPr>
+              <w:rFonts w:ascii="Times New Roman" w:hAnsi="Times New Roman" w:cs="Times New Roman"/>
               <w:noProof/>
             </w:rPr>
           </w:pPr>
@@ -531,7 +554,7 @@
             <w:r>
               <w:rPr>
                 <w:rStyle w:val="a5"/>
-                <w:rFonts w:eastAsia="Times New Roman"/>
+                <w:rFonts w:ascii="Times New Roman" w:eastAsia="Times New Roman" w:hAnsi="Times New Roman" w:cs="Times New Roman"/>
                 <w:noProof/>
                 <w:lang w:eastAsia="ru-RU"/>
               </w:rPr>
@@ -539,6 +562,7 @@
             </w:r>
             <w:r>
               <w:rPr>
+                <w:rFonts w:ascii="Times New Roman" w:hAnsi="Times New Roman" w:cs="Times New Roman"/>
                 <w:noProof/>
                 <w:webHidden/>
               </w:rPr>
@@ -546,6 +570,7 @@
             </w:r>
             <w:r>
               <w:rPr>
+                <w:rFonts w:ascii="Times New Roman" w:hAnsi="Times New Roman" w:cs="Times New Roman"/>
                 <w:noProof/>
                 <w:webHidden/>
               </w:rPr>
@@ -553,6 +578,7 @@
             </w:r>
             <w:r>
               <w:rPr>
+                <w:rFonts w:ascii="Times New Roman" w:hAnsi="Times New Roman" w:cs="Times New Roman"/>
                 <w:noProof/>
                 <w:webHidden/>
               </w:rPr>
@@ -560,12 +586,14 @@
             </w:r>
             <w:r>
               <w:rPr>
-                <w:noProof/>
-                <w:webHidden/>
-              </w:rPr>
-            </w:r>
-            <w:r>
-              <w:rPr>
+                <w:rFonts w:ascii="Times New Roman" w:hAnsi="Times New Roman" w:cs="Times New Roman"/>
+                <w:noProof/>
+                <w:webHidden/>
+              </w:rPr>
+            </w:r>
+            <w:r>
+              <w:rPr>
+                <w:rFonts w:ascii="Times New Roman" w:hAnsi="Times New Roman" w:cs="Times New Roman"/>
                 <w:noProof/>
                 <w:webHidden/>
               </w:rPr>
@@ -573,6 +601,7 @@
             </w:r>
             <w:r>
               <w:rPr>
+                <w:rFonts w:ascii="Times New Roman" w:hAnsi="Times New Roman" w:cs="Times New Roman"/>
                 <w:noProof/>
                 <w:webHidden/>
               </w:rPr>
@@ -580,6 +609,7 @@
             </w:r>
             <w:r>
               <w:rPr>
+                <w:rFonts w:ascii="Times New Roman" w:hAnsi="Times New Roman" w:cs="Times New Roman"/>
                 <w:noProof/>
                 <w:webHidden/>
               </w:rPr>
@@ -594,6 +624,7 @@
               <w:tab w:val="right" w:leader="dot" w:pos="9345"/>
             </w:tabs>
             <w:rPr>
+              <w:rFonts w:ascii="Times New Roman" w:hAnsi="Times New Roman" w:cs="Times New Roman"/>
               <w:noProof/>
             </w:rPr>
           </w:pPr>
@@ -601,7 +632,7 @@
             <w:r>
               <w:rPr>
                 <w:rStyle w:val="a5"/>
-                <w:rFonts w:eastAsia="Times New Roman"/>
+                <w:rFonts w:ascii="Times New Roman" w:eastAsia="Times New Roman" w:hAnsi="Times New Roman" w:cs="Times New Roman"/>
                 <w:noProof/>
                 <w:lang w:eastAsia="ru-RU"/>
               </w:rPr>
@@ -609,6 +640,7 @@
             </w:r>
             <w:r>
               <w:rPr>
+                <w:rFonts w:ascii="Times New Roman" w:hAnsi="Times New Roman" w:cs="Times New Roman"/>
                 <w:noProof/>
                 <w:webHidden/>
               </w:rPr>
@@ -616,6 +648,7 @@
             </w:r>
             <w:r>
               <w:rPr>
+                <w:rFonts w:ascii="Times New Roman" w:hAnsi="Times New Roman" w:cs="Times New Roman"/>
                 <w:noProof/>
                 <w:webHidden/>
               </w:rPr>
@@ -623,6 +656,7 @@
             </w:r>
             <w:r>
               <w:rPr>
+                <w:rFonts w:ascii="Times New Roman" w:hAnsi="Times New Roman" w:cs="Times New Roman"/>
                 <w:noProof/>
                 <w:webHidden/>
               </w:rPr>
@@ -630,12 +664,14 @@
             </w:r>
             <w:r>
               <w:rPr>
-                <w:noProof/>
-                <w:webHidden/>
-              </w:rPr>
-            </w:r>
-            <w:r>
-              <w:rPr>
+                <w:rFonts w:ascii="Times New Roman" w:hAnsi="Times New Roman" w:cs="Times New Roman"/>
+                <w:noProof/>
+                <w:webHidden/>
+              </w:rPr>
+            </w:r>
+            <w:r>
+              <w:rPr>
+                <w:rFonts w:ascii="Times New Roman" w:hAnsi="Times New Roman" w:cs="Times New Roman"/>
                 <w:noProof/>
                 <w:webHidden/>
               </w:rPr>
@@ -643,6 +679,7 @@
             </w:r>
             <w:r>
               <w:rPr>
+                <w:rFonts w:ascii="Times New Roman" w:hAnsi="Times New Roman" w:cs="Times New Roman"/>
                 <w:noProof/>
                 <w:webHidden/>
               </w:rPr>
@@ -650,6 +687,7 @@
             </w:r>
             <w:r>
               <w:rPr>
+                <w:rFonts w:ascii="Times New Roman" w:hAnsi="Times New Roman" w:cs="Times New Roman"/>
                 <w:noProof/>
                 <w:webHidden/>
               </w:rPr>
@@ -664,6 +702,7 @@
               <w:tab w:val="right" w:leader="dot" w:pos="9345"/>
             </w:tabs>
             <w:rPr>
+              <w:rFonts w:ascii="Times New Roman" w:hAnsi="Times New Roman" w:cs="Times New Roman"/>
               <w:noProof/>
             </w:rPr>
           </w:pPr>
@@ -671,7 +710,7 @@
             <w:r>
               <w:rPr>
                 <w:rStyle w:val="a5"/>
-                <w:rFonts w:eastAsia="Times New Roman"/>
+                <w:rFonts w:ascii="Times New Roman" w:eastAsia="Times New Roman" w:hAnsi="Times New Roman" w:cs="Times New Roman"/>
                 <w:noProof/>
                 <w:lang w:eastAsia="ru-RU"/>
               </w:rPr>
@@ -679,6 +718,7 @@
             </w:r>
             <w:r>
               <w:rPr>
+                <w:rFonts w:ascii="Times New Roman" w:hAnsi="Times New Roman" w:cs="Times New Roman"/>
                 <w:noProof/>
                 <w:webHidden/>
               </w:rPr>
@@ -686,6 +726,7 @@
             </w:r>
             <w:r>
               <w:rPr>
+                <w:rFonts w:ascii="Times New Roman" w:hAnsi="Times New Roman" w:cs="Times New Roman"/>
                 <w:noProof/>
                 <w:webHidden/>
               </w:rPr>
@@ -693,6 +734,7 @@
             </w:r>
             <w:r>
               <w:rPr>
+                <w:rFonts w:ascii="Times New Roman" w:hAnsi="Times New Roman" w:cs="Times New Roman"/>
                 <w:noProof/>
                 <w:webHidden/>
               </w:rPr>
@@ -700,12 +742,14 @@
             </w:r>
             <w:r>
               <w:rPr>
-                <w:noProof/>
-                <w:webHidden/>
-              </w:rPr>
-            </w:r>
-            <w:r>
-              <w:rPr>
+                <w:rFonts w:ascii="Times New Roman" w:hAnsi="Times New Roman" w:cs="Times New Roman"/>
+                <w:noProof/>
+                <w:webHidden/>
+              </w:rPr>
+            </w:r>
+            <w:r>
+              <w:rPr>
+                <w:rFonts w:ascii="Times New Roman" w:hAnsi="Times New Roman" w:cs="Times New Roman"/>
                 <w:noProof/>
                 <w:webHidden/>
               </w:rPr>
@@ -713,6 +757,7 @@
             </w:r>
             <w:r>
               <w:rPr>
+                <w:rFonts w:ascii="Times New Roman" w:hAnsi="Times New Roman" w:cs="Times New Roman"/>
                 <w:noProof/>
                 <w:webHidden/>
               </w:rPr>
@@ -720,6 +765,7 @@
             </w:r>
             <w:r>
               <w:rPr>
+                <w:rFonts w:ascii="Times New Roman" w:hAnsi="Times New Roman" w:cs="Times New Roman"/>
                 <w:noProof/>
                 <w:webHidden/>
               </w:rPr>
@@ -734,7 +780,7 @@
               <w:tab w:val="right" w:leader="dot" w:pos="9345"/>
             </w:tabs>
             <w:rPr>
-              <w:rFonts w:eastAsiaTheme="minorEastAsia"/>
+              <w:rFonts w:ascii="Times New Roman" w:eastAsiaTheme="minorEastAsia" w:hAnsi="Times New Roman" w:cs="Times New Roman"/>
               <w:noProof/>
               <w:lang w:eastAsia="ru-RU"/>
             </w:rPr>
@@ -743,7 +789,7 @@
             <w:r>
               <w:rPr>
                 <w:rStyle w:val="a5"/>
-                <w:rFonts w:eastAsia="Times New Roman"/>
+                <w:rFonts w:ascii="Times New Roman" w:eastAsia="Times New Roman" w:hAnsi="Times New Roman" w:cs="Times New Roman"/>
                 <w:noProof/>
                 <w:lang w:eastAsia="ru-RU"/>
               </w:rPr>
@@ -751,6 +797,7 @@
             </w:r>
             <w:r>
               <w:rPr>
+                <w:rFonts w:ascii="Times New Roman" w:hAnsi="Times New Roman" w:cs="Times New Roman"/>
                 <w:noProof/>
                 <w:webHidden/>
               </w:rPr>
@@ -758,6 +805,7 @@
             </w:r>
             <w:r>
               <w:rPr>
+                <w:rFonts w:ascii="Times New Roman" w:hAnsi="Times New Roman" w:cs="Times New Roman"/>
                 <w:noProof/>
                 <w:webHidden/>
               </w:rPr>
@@ -765,6 +813,7 @@
             </w:r>
             <w:r>
               <w:rPr>
+                <w:rFonts w:ascii="Times New Roman" w:hAnsi="Times New Roman" w:cs="Times New Roman"/>
                 <w:noProof/>
                 <w:webHidden/>
               </w:rPr>
@@ -772,12 +821,14 @@
             </w:r>
             <w:r>
               <w:rPr>
-                <w:noProof/>
-                <w:webHidden/>
-              </w:rPr>
-            </w:r>
-            <w:r>
-              <w:rPr>
+                <w:rFonts w:ascii="Times New Roman" w:hAnsi="Times New Roman" w:cs="Times New Roman"/>
+                <w:noProof/>
+                <w:webHidden/>
+              </w:rPr>
+            </w:r>
+            <w:r>
+              <w:rPr>
+                <w:rFonts w:ascii="Times New Roman" w:hAnsi="Times New Roman" w:cs="Times New Roman"/>
                 <w:noProof/>
                 <w:webHidden/>
               </w:rPr>
@@ -785,6 +836,7 @@
             </w:r>
             <w:r>
               <w:rPr>
+                <w:rFonts w:ascii="Times New Roman" w:hAnsi="Times New Roman" w:cs="Times New Roman"/>
                 <w:noProof/>
                 <w:webHidden/>
               </w:rPr>
@@ -792,6 +844,7 @@
             </w:r>
             <w:r>
               <w:rPr>
+                <w:rFonts w:ascii="Times New Roman" w:hAnsi="Times New Roman" w:cs="Times New Roman"/>
                 <w:noProof/>
                 <w:webHidden/>
               </w:rPr>
@@ -806,6 +859,7 @@
               <w:tab w:val="right" w:leader="dot" w:pos="9345"/>
             </w:tabs>
             <w:rPr>
+              <w:rFonts w:ascii="Times New Roman" w:hAnsi="Times New Roman" w:cs="Times New Roman"/>
               <w:noProof/>
             </w:rPr>
           </w:pPr>
@@ -813,7 +867,7 @@
             <w:r>
               <w:rPr>
                 <w:rStyle w:val="a5"/>
-                <w:rFonts w:eastAsia="Times New Roman"/>
+                <w:rFonts w:ascii="Times New Roman" w:eastAsia="Times New Roman" w:hAnsi="Times New Roman" w:cs="Times New Roman"/>
                 <w:noProof/>
                 <w:lang w:eastAsia="ru-RU"/>
               </w:rPr>
@@ -821,6 +875,7 @@
             </w:r>
             <w:r>
               <w:rPr>
+                <w:rFonts w:ascii="Times New Roman" w:hAnsi="Times New Roman" w:cs="Times New Roman"/>
                 <w:noProof/>
                 <w:webHidden/>
               </w:rPr>
@@ -828,6 +883,7 @@
             </w:r>
             <w:r>
               <w:rPr>
+                <w:rFonts w:ascii="Times New Roman" w:hAnsi="Times New Roman" w:cs="Times New Roman"/>
                 <w:noProof/>
                 <w:webHidden/>
               </w:rPr>
@@ -835,6 +891,7 @@
             </w:r>
             <w:r>
               <w:rPr>
+                <w:rFonts w:ascii="Times New Roman" w:hAnsi="Times New Roman" w:cs="Times New Roman"/>
                 <w:noProof/>
                 <w:webHidden/>
               </w:rPr>
@@ -842,12 +899,14 @@
             </w:r>
             <w:r>
               <w:rPr>
-                <w:noProof/>
-                <w:webHidden/>
-              </w:rPr>
-            </w:r>
-            <w:r>
-              <w:rPr>
+                <w:rFonts w:ascii="Times New Roman" w:hAnsi="Times New Roman" w:cs="Times New Roman"/>
+                <w:noProof/>
+                <w:webHidden/>
+              </w:rPr>
+            </w:r>
+            <w:r>
+              <w:rPr>
+                <w:rFonts w:ascii="Times New Roman" w:hAnsi="Times New Roman" w:cs="Times New Roman"/>
                 <w:noProof/>
                 <w:webHidden/>
               </w:rPr>
@@ -855,6 +914,7 @@
             </w:r>
             <w:r>
               <w:rPr>
+                <w:rFonts w:ascii="Times New Roman" w:hAnsi="Times New Roman" w:cs="Times New Roman"/>
                 <w:noProof/>
                 <w:webHidden/>
               </w:rPr>
@@ -862,6 +922,7 @@
             </w:r>
             <w:r>
               <w:rPr>
+                <w:rFonts w:ascii="Times New Roman" w:hAnsi="Times New Roman" w:cs="Times New Roman"/>
                 <w:noProof/>
                 <w:webHidden/>
               </w:rPr>
@@ -876,7 +937,7 @@
               <w:tab w:val="right" w:leader="dot" w:pos="9345"/>
             </w:tabs>
             <w:rPr>
-              <w:rFonts w:eastAsiaTheme="minorEastAsia"/>
+              <w:rFonts w:ascii="Times New Roman" w:eastAsiaTheme="minorEastAsia" w:hAnsi="Times New Roman" w:cs="Times New Roman"/>
               <w:noProof/>
               <w:lang w:eastAsia="ru-RU"/>
             </w:rPr>
@@ -885,7 +946,7 @@
             <w:r>
               <w:rPr>
                 <w:rStyle w:val="a5"/>
-                <w:rFonts w:eastAsia="Times New Roman"/>
+                <w:rFonts w:ascii="Times New Roman" w:eastAsia="Times New Roman" w:hAnsi="Times New Roman" w:cs="Times New Roman"/>
                 <w:noProof/>
                 <w:lang w:eastAsia="ru-RU"/>
               </w:rPr>
@@ -893,6 +954,7 @@
             </w:r>
             <w:r>
               <w:rPr>
+                <w:rFonts w:ascii="Times New Roman" w:hAnsi="Times New Roman" w:cs="Times New Roman"/>
                 <w:noProof/>
                 <w:webHidden/>
               </w:rPr>
@@ -900,6 +962,7 @@
             </w:r>
             <w:r>
               <w:rPr>
+                <w:rFonts w:ascii="Times New Roman" w:hAnsi="Times New Roman" w:cs="Times New Roman"/>
                 <w:noProof/>
                 <w:webHidden/>
               </w:rPr>
@@ -907,6 +970,7 @@
             </w:r>
             <w:r>
               <w:rPr>
+                <w:rFonts w:ascii="Times New Roman" w:hAnsi="Times New Roman" w:cs="Times New Roman"/>
                 <w:noProof/>
                 <w:webHidden/>
               </w:rPr>
@@ -914,12 +978,14 @@
             </w:r>
             <w:r>
               <w:rPr>
-                <w:noProof/>
-                <w:webHidden/>
-              </w:rPr>
-            </w:r>
-            <w:r>
-              <w:rPr>
+                <w:rFonts w:ascii="Times New Roman" w:hAnsi="Times New Roman" w:cs="Times New Roman"/>
+                <w:noProof/>
+                <w:webHidden/>
+              </w:rPr>
+            </w:r>
+            <w:r>
+              <w:rPr>
+                <w:rFonts w:ascii="Times New Roman" w:hAnsi="Times New Roman" w:cs="Times New Roman"/>
                 <w:noProof/>
                 <w:webHidden/>
               </w:rPr>
@@ -927,6 +993,7 @@
             </w:r>
             <w:r>
               <w:rPr>
+                <w:rFonts w:ascii="Times New Roman" w:hAnsi="Times New Roman" w:cs="Times New Roman"/>
                 <w:noProof/>
                 <w:webHidden/>
               </w:rPr>
@@ -934,6 +1001,7 @@
             </w:r>
             <w:r>
               <w:rPr>
+                <w:rFonts w:ascii="Times New Roman" w:hAnsi="Times New Roman" w:cs="Times New Roman"/>
                 <w:noProof/>
                 <w:webHidden/>
               </w:rPr>
@@ -948,6 +1016,7 @@
               <w:tab w:val="right" w:leader="dot" w:pos="9345"/>
             </w:tabs>
             <w:rPr>
+              <w:rFonts w:ascii="Times New Roman" w:hAnsi="Times New Roman" w:cs="Times New Roman"/>
               <w:noProof/>
             </w:rPr>
           </w:pPr>
@@ -955,7 +1024,7 @@
             <w:r>
               <w:rPr>
                 <w:rStyle w:val="a5"/>
-                <w:rFonts w:eastAsia="Times New Roman"/>
+                <w:rFonts w:ascii="Times New Roman" w:eastAsia="Times New Roman" w:hAnsi="Times New Roman" w:cs="Times New Roman"/>
                 <w:noProof/>
                 <w:lang w:eastAsia="ru-RU"/>
               </w:rPr>
@@ -963,6 +1032,7 @@
             </w:r>
             <w:r>
               <w:rPr>
+                <w:rFonts w:ascii="Times New Roman" w:hAnsi="Times New Roman" w:cs="Times New Roman"/>
                 <w:noProof/>
                 <w:webHidden/>
               </w:rPr>
@@ -970,6 +1040,7 @@
             </w:r>
             <w:r>
               <w:rPr>
+                <w:rFonts w:ascii="Times New Roman" w:hAnsi="Times New Roman" w:cs="Times New Roman"/>
                 <w:noProof/>
                 <w:webHidden/>
               </w:rPr>
@@ -977,6 +1048,7 @@
             </w:r>
             <w:r>
               <w:rPr>
+                <w:rFonts w:ascii="Times New Roman" w:hAnsi="Times New Roman" w:cs="Times New Roman"/>
                 <w:noProof/>
                 <w:webHidden/>
               </w:rPr>
@@ -984,12 +1056,14 @@
             </w:r>
             <w:r>
               <w:rPr>
-                <w:noProof/>
-                <w:webHidden/>
-              </w:rPr>
-            </w:r>
-            <w:r>
-              <w:rPr>
+                <w:rFonts w:ascii="Times New Roman" w:hAnsi="Times New Roman" w:cs="Times New Roman"/>
+                <w:noProof/>
+                <w:webHidden/>
+              </w:rPr>
+            </w:r>
+            <w:r>
+              <w:rPr>
+                <w:rFonts w:ascii="Times New Roman" w:hAnsi="Times New Roman" w:cs="Times New Roman"/>
                 <w:noProof/>
                 <w:webHidden/>
               </w:rPr>
@@ -997,6 +1071,7 @@
             </w:r>
             <w:r>
               <w:rPr>
+                <w:rFonts w:ascii="Times New Roman" w:hAnsi="Times New Roman" w:cs="Times New Roman"/>
                 <w:noProof/>
                 <w:webHidden/>
               </w:rPr>
@@ -1004,6 +1079,7 @@
             </w:r>
             <w:r>
               <w:rPr>
+                <w:rFonts w:ascii="Times New Roman" w:hAnsi="Times New Roman" w:cs="Times New Roman"/>
                 <w:noProof/>
                 <w:webHidden/>
               </w:rPr>
@@ -1018,7 +1094,7 @@
               <w:tab w:val="right" w:leader="dot" w:pos="9345"/>
             </w:tabs>
             <w:rPr>
-              <w:rFonts w:eastAsiaTheme="minorEastAsia"/>
+              <w:rFonts w:ascii="Times New Roman" w:eastAsiaTheme="minorEastAsia" w:hAnsi="Times New Roman" w:cs="Times New Roman"/>
               <w:noProof/>
               <w:lang w:eastAsia="ru-RU"/>
             </w:rPr>
@@ -1027,7 +1103,7 @@
             <w:r>
               <w:rPr>
                 <w:rStyle w:val="a5"/>
-                <w:rFonts w:eastAsia="Times New Roman"/>
+                <w:rFonts w:ascii="Times New Roman" w:eastAsia="Times New Roman" w:hAnsi="Times New Roman" w:cs="Times New Roman"/>
                 <w:noProof/>
                 <w:lang w:eastAsia="ru-RU"/>
               </w:rPr>
@@ -1035,6 +1111,7 @@
             </w:r>
             <w:r>
               <w:rPr>
+                <w:rFonts w:ascii="Times New Roman" w:hAnsi="Times New Roman" w:cs="Times New Roman"/>
                 <w:noProof/>
                 <w:webHidden/>
               </w:rPr>
@@ -1042,6 +1119,7 @@
             </w:r>
             <w:r>
               <w:rPr>
+                <w:rFonts w:ascii="Times New Roman" w:hAnsi="Times New Roman" w:cs="Times New Roman"/>
                 <w:noProof/>
                 <w:webHidden/>
               </w:rPr>
@@ -1049,6 +1127,7 @@
             </w:r>
             <w:r>
               <w:rPr>
+                <w:rFonts w:ascii="Times New Roman" w:hAnsi="Times New Roman" w:cs="Times New Roman"/>
                 <w:noProof/>
                 <w:webHidden/>
               </w:rPr>
@@ -1056,12 +1135,14 @@
             </w:r>
             <w:r>
               <w:rPr>
-                <w:noProof/>
-                <w:webHidden/>
-              </w:rPr>
-            </w:r>
-            <w:r>
-              <w:rPr>
+                <w:rFonts w:ascii="Times New Roman" w:hAnsi="Times New Roman" w:cs="Times New Roman"/>
+                <w:noProof/>
+                <w:webHidden/>
+              </w:rPr>
+            </w:r>
+            <w:r>
+              <w:rPr>
+                <w:rFonts w:ascii="Times New Roman" w:hAnsi="Times New Roman" w:cs="Times New Roman"/>
                 <w:noProof/>
                 <w:webHidden/>
               </w:rPr>
@@ -1069,6 +1150,7 @@
             </w:r>
             <w:r>
               <w:rPr>
+                <w:rFonts w:ascii="Times New Roman" w:hAnsi="Times New Roman" w:cs="Times New Roman"/>
                 <w:noProof/>
                 <w:webHidden/>
               </w:rPr>
@@ -1076,6 +1158,7 @@
             </w:r>
             <w:r>
               <w:rPr>
+                <w:rFonts w:ascii="Times New Roman" w:hAnsi="Times New Roman" w:cs="Times New Roman"/>
                 <w:noProof/>
                 <w:webHidden/>
               </w:rPr>
@@ -1090,6 +1173,7 @@
               <w:tab w:val="right" w:leader="dot" w:pos="9345"/>
             </w:tabs>
             <w:rPr>
+              <w:rFonts w:ascii="Times New Roman" w:hAnsi="Times New Roman" w:cs="Times New Roman"/>
               <w:noProof/>
             </w:rPr>
           </w:pPr>
@@ -1097,7 +1181,7 @@
             <w:r>
               <w:rPr>
                 <w:rStyle w:val="a5"/>
-                <w:rFonts w:eastAsia="Times New Roman"/>
+                <w:rFonts w:ascii="Times New Roman" w:eastAsia="Times New Roman" w:hAnsi="Times New Roman" w:cs="Times New Roman"/>
                 <w:noProof/>
                 <w:lang w:eastAsia="ru-RU"/>
               </w:rPr>
@@ -1105,6 +1189,7 @@
             </w:r>
             <w:r>
               <w:rPr>
+                <w:rFonts w:ascii="Times New Roman" w:hAnsi="Times New Roman" w:cs="Times New Roman"/>
                 <w:noProof/>
                 <w:webHidden/>
               </w:rPr>
@@ -1112,6 +1197,7 @@
             </w:r>
             <w:r>
               <w:rPr>
+                <w:rFonts w:ascii="Times New Roman" w:hAnsi="Times New Roman" w:cs="Times New Roman"/>
                 <w:noProof/>
                 <w:webHidden/>
               </w:rPr>
@@ -1119,6 +1205,7 @@
             </w:r>
             <w:r>
               <w:rPr>
+                <w:rFonts w:ascii="Times New Roman" w:hAnsi="Times New Roman" w:cs="Times New Roman"/>
                 <w:noProof/>
                 <w:webHidden/>
               </w:rPr>
@@ -1126,12 +1213,14 @@
             </w:r>
             <w:r>
               <w:rPr>
-                <w:noProof/>
-                <w:webHidden/>
-              </w:rPr>
-            </w:r>
-            <w:r>
-              <w:rPr>
+                <w:rFonts w:ascii="Times New Roman" w:hAnsi="Times New Roman" w:cs="Times New Roman"/>
+                <w:noProof/>
+                <w:webHidden/>
+              </w:rPr>
+            </w:r>
+            <w:r>
+              <w:rPr>
+                <w:rFonts w:ascii="Times New Roman" w:hAnsi="Times New Roman" w:cs="Times New Roman"/>
                 <w:noProof/>
                 <w:webHidden/>
               </w:rPr>
@@ -1139,6 +1228,7 @@
             </w:r>
             <w:r>
               <w:rPr>
+                <w:rFonts w:ascii="Times New Roman" w:hAnsi="Times New Roman" w:cs="Times New Roman"/>
                 <w:noProof/>
                 <w:webHidden/>
               </w:rPr>
@@ -1146,6 +1236,7 @@
             </w:r>
             <w:r>
               <w:rPr>
+                <w:rFonts w:ascii="Times New Roman" w:hAnsi="Times New Roman" w:cs="Times New Roman"/>
                 <w:noProof/>
                 <w:webHidden/>
               </w:rPr>
@@ -1160,7 +1251,7 @@
               <w:tab w:val="right" w:leader="dot" w:pos="9345"/>
             </w:tabs>
             <w:rPr>
-              <w:rFonts w:eastAsiaTheme="minorEastAsia"/>
+              <w:rFonts w:ascii="Times New Roman" w:eastAsiaTheme="minorEastAsia" w:hAnsi="Times New Roman" w:cs="Times New Roman"/>
               <w:noProof/>
               <w:lang w:eastAsia="ru-RU"/>
             </w:rPr>
@@ -1169,7 +1260,7 @@
             <w:r>
               <w:rPr>
                 <w:rStyle w:val="a5"/>
-                <w:rFonts w:eastAsia="Times New Roman"/>
+                <w:rFonts w:ascii="Times New Roman" w:eastAsia="Times New Roman" w:hAnsi="Times New Roman" w:cs="Times New Roman"/>
                 <w:noProof/>
                 <w:lang w:eastAsia="ru-RU"/>
               </w:rPr>
@@ -1177,6 +1268,7 @@
             </w:r>
             <w:r>
               <w:rPr>
+                <w:rFonts w:ascii="Times New Roman" w:hAnsi="Times New Roman" w:cs="Times New Roman"/>
                 <w:noProof/>
                 <w:webHidden/>
               </w:rPr>
@@ -1184,6 +1276,7 @@
             </w:r>
             <w:r>
               <w:rPr>
+                <w:rFonts w:ascii="Times New Roman" w:hAnsi="Times New Roman" w:cs="Times New Roman"/>
                 <w:noProof/>
                 <w:webHidden/>
               </w:rPr>
@@ -1191,6 +1284,7 @@
             </w:r>
             <w:r>
               <w:rPr>
+                <w:rFonts w:ascii="Times New Roman" w:hAnsi="Times New Roman" w:cs="Times New Roman"/>
                 <w:noProof/>
                 <w:webHidden/>
               </w:rPr>
@@ -1198,12 +1292,14 @@
             </w:r>
             <w:r>
               <w:rPr>
-                <w:noProof/>
-                <w:webHidden/>
-              </w:rPr>
-            </w:r>
-            <w:r>
-              <w:rPr>
+                <w:rFonts w:ascii="Times New Roman" w:hAnsi="Times New Roman" w:cs="Times New Roman"/>
+                <w:noProof/>
+                <w:webHidden/>
+              </w:rPr>
+            </w:r>
+            <w:r>
+              <w:rPr>
+                <w:rFonts w:ascii="Times New Roman" w:hAnsi="Times New Roman" w:cs="Times New Roman"/>
                 <w:noProof/>
                 <w:webHidden/>
               </w:rPr>
@@ -1211,6 +1307,7 @@
             </w:r>
             <w:r>
               <w:rPr>
+                <w:rFonts w:ascii="Times New Roman" w:hAnsi="Times New Roman" w:cs="Times New Roman"/>
                 <w:noProof/>
                 <w:webHidden/>
               </w:rPr>
@@ -1218,6 +1315,7 @@
             </w:r>
             <w:r>
               <w:rPr>
+                <w:rFonts w:ascii="Times New Roman" w:hAnsi="Times New Roman" w:cs="Times New Roman"/>
                 <w:noProof/>
                 <w:webHidden/>
               </w:rPr>
@@ -1232,6 +1330,7 @@
               <w:tab w:val="right" w:leader="dot" w:pos="9345"/>
             </w:tabs>
             <w:rPr>
+              <w:rFonts w:ascii="Times New Roman" w:hAnsi="Times New Roman" w:cs="Times New Roman"/>
               <w:noProof/>
             </w:rPr>
           </w:pPr>
@@ -1239,7 +1338,7 @@
             <w:r>
               <w:rPr>
                 <w:rStyle w:val="a5"/>
-                <w:rFonts w:eastAsia="Times New Roman"/>
+                <w:rFonts w:ascii="Times New Roman" w:eastAsia="Times New Roman" w:hAnsi="Times New Roman" w:cs="Times New Roman"/>
                 <w:noProof/>
                 <w:lang w:eastAsia="ru-RU"/>
               </w:rPr>
@@ -1247,6 +1346,7 @@
             </w:r>
             <w:r>
               <w:rPr>
+                <w:rFonts w:ascii="Times New Roman" w:hAnsi="Times New Roman" w:cs="Times New Roman"/>
                 <w:noProof/>
                 <w:webHidden/>
               </w:rPr>
@@ -1254,6 +1354,7 @@
             </w:r>
             <w:r>
               <w:rPr>
+                <w:rFonts w:ascii="Times New Roman" w:hAnsi="Times New Roman" w:cs="Times New Roman"/>
                 <w:noProof/>
                 <w:webHidden/>
               </w:rPr>
@@ -1261,6 +1362,7 @@
             </w:r>
             <w:r>
               <w:rPr>
+                <w:rFonts w:ascii="Times New Roman" w:hAnsi="Times New Roman" w:cs="Times New Roman"/>
                 <w:noProof/>
                 <w:webHidden/>
               </w:rPr>
@@ -1268,12 +1370,14 @@
             </w:r>
             <w:r>
               <w:rPr>
-                <w:noProof/>
-                <w:webHidden/>
-              </w:rPr>
-            </w:r>
-            <w:r>
-              <w:rPr>
+                <w:rFonts w:ascii="Times New Roman" w:hAnsi="Times New Roman" w:cs="Times New Roman"/>
+                <w:noProof/>
+                <w:webHidden/>
+              </w:rPr>
+            </w:r>
+            <w:r>
+              <w:rPr>
+                <w:rFonts w:ascii="Times New Roman" w:hAnsi="Times New Roman" w:cs="Times New Roman"/>
                 <w:noProof/>
                 <w:webHidden/>
               </w:rPr>
@@ -1281,6 +1385,7 @@
             </w:r>
             <w:r>
               <w:rPr>
+                <w:rFonts w:ascii="Times New Roman" w:hAnsi="Times New Roman" w:cs="Times New Roman"/>
                 <w:noProof/>
                 <w:webHidden/>
               </w:rPr>
@@ -1288,6 +1393,7 @@
             </w:r>
             <w:r>
               <w:rPr>
+                <w:rFonts w:ascii="Times New Roman" w:hAnsi="Times New Roman" w:cs="Times New Roman"/>
                 <w:noProof/>
                 <w:webHidden/>
               </w:rPr>
@@ -1302,6 +1408,7 @@
               <w:tab w:val="right" w:leader="dot" w:pos="9345"/>
             </w:tabs>
             <w:rPr>
+              <w:rFonts w:ascii="Times New Roman" w:hAnsi="Times New Roman" w:cs="Times New Roman"/>
               <w:noProof/>
             </w:rPr>
           </w:pPr>
@@ -1309,7 +1416,7 @@
             <w:r>
               <w:rPr>
                 <w:rStyle w:val="a5"/>
-                <w:rFonts w:eastAsia="Times New Roman"/>
+                <w:rFonts w:ascii="Times New Roman" w:eastAsia="Times New Roman" w:hAnsi="Times New Roman" w:cs="Times New Roman"/>
                 <w:noProof/>
                 <w:lang w:eastAsia="ru-RU"/>
               </w:rPr>
@@ -1317,6 +1424,7 @@
             </w:r>
             <w:r>
               <w:rPr>
+                <w:rFonts w:ascii="Times New Roman" w:hAnsi="Times New Roman" w:cs="Times New Roman"/>
                 <w:noProof/>
                 <w:webHidden/>
               </w:rPr>
@@ -1324,6 +1432,7 @@
             </w:r>
             <w:r>
               <w:rPr>
+                <w:rFonts w:ascii="Times New Roman" w:hAnsi="Times New Roman" w:cs="Times New Roman"/>
                 <w:noProof/>
                 <w:webHidden/>
               </w:rPr>
@@ -1331,6 +1440,7 @@
             </w:r>
             <w:r>
               <w:rPr>
+                <w:rFonts w:ascii="Times New Roman" w:hAnsi="Times New Roman" w:cs="Times New Roman"/>
                 <w:noProof/>
                 <w:webHidden/>
               </w:rPr>
@@ -1338,12 +1448,14 @@
             </w:r>
             <w:r>
               <w:rPr>
-                <w:noProof/>
-                <w:webHidden/>
-              </w:rPr>
-            </w:r>
-            <w:r>
-              <w:rPr>
+                <w:rFonts w:ascii="Times New Roman" w:hAnsi="Times New Roman" w:cs="Times New Roman"/>
+                <w:noProof/>
+                <w:webHidden/>
+              </w:rPr>
+            </w:r>
+            <w:r>
+              <w:rPr>
+                <w:rFonts w:ascii="Times New Roman" w:hAnsi="Times New Roman" w:cs="Times New Roman"/>
                 <w:noProof/>
                 <w:webHidden/>
               </w:rPr>
@@ -1351,6 +1463,7 @@
             </w:r>
             <w:r>
               <w:rPr>
+                <w:rFonts w:ascii="Times New Roman" w:hAnsi="Times New Roman" w:cs="Times New Roman"/>
                 <w:noProof/>
                 <w:webHidden/>
               </w:rPr>
@@ -1358,6 +1471,7 @@
             </w:r>
             <w:r>
               <w:rPr>
+                <w:rFonts w:ascii="Times New Roman" w:hAnsi="Times New Roman" w:cs="Times New Roman"/>
                 <w:noProof/>
                 <w:webHidden/>
               </w:rPr>
@@ -1372,7 +1486,7 @@
               <w:tab w:val="right" w:leader="dot" w:pos="9345"/>
             </w:tabs>
             <w:rPr>
-              <w:rFonts w:eastAsiaTheme="minorEastAsia"/>
+              <w:rFonts w:ascii="Times New Roman" w:eastAsiaTheme="minorEastAsia" w:hAnsi="Times New Roman" w:cs="Times New Roman"/>
               <w:noProof/>
               <w:lang w:eastAsia="ru-RU"/>
             </w:rPr>
@@ -1381,7 +1495,7 @@
             <w:r>
               <w:rPr>
                 <w:rStyle w:val="a5"/>
-                <w:rFonts w:eastAsia="Times New Roman"/>
+                <w:rFonts w:ascii="Times New Roman" w:eastAsia="Times New Roman" w:hAnsi="Times New Roman" w:cs="Times New Roman"/>
                 <w:noProof/>
                 <w:lang w:eastAsia="ru-RU"/>
               </w:rPr>
@@ -1389,6 +1503,7 @@
             </w:r>
             <w:r>
               <w:rPr>
+                <w:rFonts w:ascii="Times New Roman" w:hAnsi="Times New Roman" w:cs="Times New Roman"/>
                 <w:noProof/>
                 <w:webHidden/>
               </w:rPr>
@@ -1396,6 +1511,7 @@
             </w:r>
             <w:r>
               <w:rPr>
+                <w:rFonts w:ascii="Times New Roman" w:hAnsi="Times New Roman" w:cs="Times New Roman"/>
                 <w:noProof/>
                 <w:webHidden/>
               </w:rPr>
@@ -1403,6 +1519,7 @@
             </w:r>
             <w:r>
               <w:rPr>
+                <w:rFonts w:ascii="Times New Roman" w:hAnsi="Times New Roman" w:cs="Times New Roman"/>
                 <w:noProof/>
                 <w:webHidden/>
               </w:rPr>
@@ -1410,12 +1527,14 @@
             </w:r>
             <w:r>
               <w:rPr>
-                <w:noProof/>
-                <w:webHidden/>
-              </w:rPr>
-            </w:r>
-            <w:r>
-              <w:rPr>
+                <w:rFonts w:ascii="Times New Roman" w:hAnsi="Times New Roman" w:cs="Times New Roman"/>
+                <w:noProof/>
+                <w:webHidden/>
+              </w:rPr>
+            </w:r>
+            <w:r>
+              <w:rPr>
+                <w:rFonts w:ascii="Times New Roman" w:hAnsi="Times New Roman" w:cs="Times New Roman"/>
                 <w:noProof/>
                 <w:webHidden/>
               </w:rPr>
@@ -1423,6 +1542,7 @@
             </w:r>
             <w:r>
               <w:rPr>
+                <w:rFonts w:ascii="Times New Roman" w:hAnsi="Times New Roman" w:cs="Times New Roman"/>
                 <w:noProof/>
                 <w:webHidden/>
               </w:rPr>
@@ -1430,6 +1550,7 @@
             </w:r>
             <w:r>
               <w:rPr>
+                <w:rFonts w:ascii="Times New Roman" w:hAnsi="Times New Roman" w:cs="Times New Roman"/>
                 <w:noProof/>
                 <w:webHidden/>
               </w:rPr>
@@ -1444,6 +1565,7 @@
               <w:tab w:val="right" w:leader="dot" w:pos="9345"/>
             </w:tabs>
             <w:rPr>
+              <w:rFonts w:ascii="Times New Roman" w:hAnsi="Times New Roman" w:cs="Times New Roman"/>
               <w:noProof/>
             </w:rPr>
           </w:pPr>
@@ -1451,7 +1573,7 @@
             <w:r>
               <w:rPr>
                 <w:rStyle w:val="a5"/>
-                <w:rFonts w:eastAsia="Times New Roman"/>
+                <w:rFonts w:ascii="Times New Roman" w:eastAsia="Times New Roman" w:hAnsi="Times New Roman" w:cs="Times New Roman"/>
                 <w:noProof/>
                 <w:lang w:eastAsia="ru-RU"/>
               </w:rPr>
@@ -1459,6 +1581,7 @@
             </w:r>
             <w:r>
               <w:rPr>
+                <w:rFonts w:ascii="Times New Roman" w:hAnsi="Times New Roman" w:cs="Times New Roman"/>
                 <w:noProof/>
                 <w:webHidden/>
               </w:rPr>
@@ -1466,6 +1589,7 @@
             </w:r>
             <w:r>
               <w:rPr>
+                <w:rFonts w:ascii="Times New Roman" w:hAnsi="Times New Roman" w:cs="Times New Roman"/>
                 <w:noProof/>
                 <w:webHidden/>
               </w:rPr>
@@ -1473,6 +1597,7 @@
             </w:r>
             <w:r>
               <w:rPr>
+                <w:rFonts w:ascii="Times New Roman" w:hAnsi="Times New Roman" w:cs="Times New Roman"/>
                 <w:noProof/>
                 <w:webHidden/>
               </w:rPr>
@@ -1480,12 +1605,14 @@
             </w:r>
             <w:r>
               <w:rPr>
-                <w:noProof/>
-                <w:webHidden/>
-              </w:rPr>
-            </w:r>
-            <w:r>
-              <w:rPr>
+                <w:rFonts w:ascii="Times New Roman" w:hAnsi="Times New Roman" w:cs="Times New Roman"/>
+                <w:noProof/>
+                <w:webHidden/>
+              </w:rPr>
+            </w:r>
+            <w:r>
+              <w:rPr>
+                <w:rFonts w:ascii="Times New Roman" w:hAnsi="Times New Roman" w:cs="Times New Roman"/>
                 <w:noProof/>
                 <w:webHidden/>
               </w:rPr>
@@ -1493,6 +1620,7 @@
             </w:r>
             <w:r>
               <w:rPr>
+                <w:rFonts w:ascii="Times New Roman" w:hAnsi="Times New Roman" w:cs="Times New Roman"/>
                 <w:noProof/>
                 <w:webHidden/>
               </w:rPr>
@@ -1500,6 +1628,7 @@
             </w:r>
             <w:r>
               <w:rPr>
+                <w:rFonts w:ascii="Times New Roman" w:hAnsi="Times New Roman" w:cs="Times New Roman"/>
                 <w:noProof/>
                 <w:webHidden/>
               </w:rPr>
@@ -1510,6 +1639,7 @@
         <w:p>
           <w:r>
             <w:rPr>
+              <w:rFonts w:ascii="Times New Roman" w:hAnsi="Times New Roman" w:cs="Times New Roman"/>
               <w:b/>
               <w:bCs/>
             </w:rPr>
@@ -1663,9 +1793,7 @@
         </w:rPr>
         <w:t>1.2. Область применения</w:t>
       </w:r>
-      <w:bookmarkStart w:id="3" w:name="_GoBack"/>
       <w:bookmarkEnd w:id="2"/>
-      <w:bookmarkEnd w:id="3"/>
     </w:p>
     <w:p>
       <w:pPr>
@@ -1701,7 +1829,7 @@
           <w:lang w:eastAsia="ru-RU"/>
         </w:rPr>
       </w:pPr>
-      <w:bookmarkStart w:id="4" w:name="_Toc21158978"/>
+      <w:bookmarkStart w:id="3" w:name="_Toc21158978"/>
       <w:r>
         <w:rPr>
           <w:rFonts w:eastAsia="Times New Roman"/>
@@ -1709,7 +1837,7 @@
         </w:rPr>
         <w:t>1.3. Обозначение испытуемой программы</w:t>
       </w:r>
-      <w:bookmarkEnd w:id="4"/>
+      <w:bookmarkEnd w:id="3"/>
     </w:p>
     <w:p>
       <w:pPr>
@@ -1763,7 +1891,7 @@
           <w:lang w:eastAsia="ru-RU"/>
         </w:rPr>
       </w:pPr>
-      <w:bookmarkStart w:id="5" w:name="_Toc21158979"/>
+      <w:bookmarkStart w:id="4" w:name="_Toc21158979"/>
       <w:r>
         <w:rPr>
           <w:rFonts w:eastAsia="Times New Roman"/>
@@ -1771,7 +1899,7 @@
         </w:rPr>
         <w:t>2. Цель испытаний</w:t>
       </w:r>
-      <w:bookmarkEnd w:id="5"/>
+      <w:bookmarkEnd w:id="4"/>
     </w:p>
     <w:p>
       <w:pPr>
@@ -1784,7 +1912,7 @@
           <w:lang w:eastAsia="ru-RU"/>
         </w:rPr>
       </w:pPr>
-      <w:bookmarkStart w:id="6" w:name="_Toc21158980"/>
+      <w:bookmarkStart w:id="5" w:name="_Toc21158980"/>
       <w:r>
         <w:rPr>
           <w:rFonts w:eastAsia="Times New Roman"/>
@@ -1792,7 +1920,7 @@
         </w:rPr>
         <w:t>2.1. Цель проведения испытаний</w:t>
       </w:r>
-      <w:bookmarkEnd w:id="6"/>
+      <w:bookmarkEnd w:id="5"/>
     </w:p>
     <w:p>
       <w:pPr>
@@ -1813,7 +1941,19 @@
           <w:szCs w:val="28"/>
           <w:lang w:eastAsia="ru-RU"/>
         </w:rPr>
-        <w:t>        Проверка надежности функционирования автоматизированной системы “Тренажер памяти”.</w:t>
+        <w:t xml:space="preserve">        Проверка надежности функционирования автоматизированной системы </w:t>
+      </w:r>
+      <w:bookmarkStart w:id="6" w:name="_GoBack"/>
+      <w:bookmarkEnd w:id="6"/>
+      <w:r>
+        <w:rPr>
+          <w:rFonts w:ascii="Times New Roman" w:eastAsia="Times New Roman" w:hAnsi="Times New Roman" w:cs="Times New Roman"/>
+          <w:color w:val="000000"/>
+          <w:sz w:val="28"/>
+          <w:szCs w:val="28"/>
+          <w:lang w:eastAsia="ru-RU"/>
+        </w:rPr>
+        <w:t>“Тренажер памяти”.</w:t>
       </w:r>
     </w:p>
     <w:p>
@@ -2411,12 +2551,8 @@
     </w:p>
     <w:p>
       <w:pPr>
-        <w:numPr>
-          <w:ilvl w:val="0"/>
-          <w:numId w:val="7"/>
-        </w:numPr>
         <w:spacing w:after="0" w:line="240" w:lineRule="auto"/>
-        <w:ind w:left="1440"/>
+        <w:ind w:left="1080"/>
         <w:jc w:val="both"/>
         <w:textAlignment w:val="baseline"/>
         <w:rPr>
@@ -2435,7 +2571,567 @@
           <w:szCs w:val="28"/>
           <w:lang w:eastAsia="ru-RU"/>
         </w:rPr>
-        <w:t>Играем в игру несколько раз, совершая различные действия.</w:t>
+        <w:t>3.</w:t>
+      </w:r>
+      <w:r>
+        <w:rPr>
+          <w:rFonts w:ascii="Times New Roman" w:eastAsia="Times New Roman" w:hAnsi="Times New Roman" w:cs="Times New Roman"/>
+          <w:color w:val="000000"/>
+          <w:sz w:val="28"/>
+          <w:szCs w:val="28"/>
+          <w:lang w:eastAsia="ru-RU"/>
+        </w:rPr>
+        <w:tab/>
+        <w:t>Дальнейшие действия зависят от выбора игры:</w:t>
+      </w:r>
+    </w:p>
+    <w:p>
+      <w:pPr>
+        <w:spacing w:after="0" w:line="240" w:lineRule="auto"/>
+        <w:ind w:left="1416"/>
+        <w:jc w:val="both"/>
+        <w:textAlignment w:val="baseline"/>
+        <w:rPr>
+          <w:rFonts w:ascii="Times New Roman" w:eastAsia="Times New Roman" w:hAnsi="Times New Roman" w:cs="Times New Roman"/>
+          <w:color w:val="000000"/>
+          <w:sz w:val="28"/>
+          <w:szCs w:val="28"/>
+          <w:lang w:eastAsia="ru-RU"/>
+        </w:rPr>
+      </w:pPr>
+      <w:r>
+        <w:rPr>
+          <w:rFonts w:ascii="Times New Roman" w:eastAsia="Times New Roman" w:hAnsi="Times New Roman" w:cs="Times New Roman"/>
+          <w:color w:val="000000"/>
+          <w:sz w:val="28"/>
+          <w:szCs w:val="28"/>
+          <w:lang w:eastAsia="ru-RU"/>
+        </w:rPr>
+        <w:t>3.1.</w:t>
+      </w:r>
+      <w:r>
+        <w:rPr>
+          <w:rFonts w:ascii="Times New Roman" w:eastAsia="Times New Roman" w:hAnsi="Times New Roman" w:cs="Times New Roman"/>
+          <w:color w:val="000000"/>
+          <w:sz w:val="28"/>
+          <w:szCs w:val="28"/>
+          <w:lang w:eastAsia="ru-RU"/>
+        </w:rPr>
+        <w:tab/>
+      </w:r>
+      <w:r>
+        <w:rPr>
+          <w:rFonts w:ascii="Times New Roman" w:eastAsia="Times New Roman" w:hAnsi="Times New Roman" w:cs="Times New Roman"/>
+          <w:color w:val="000000"/>
+          <w:sz w:val="28"/>
+          <w:szCs w:val="28"/>
+          <w:lang w:eastAsia="ru-RU"/>
+        </w:rPr>
+        <w:t xml:space="preserve">При нажатии на кнопку «Найди пару» </w:t>
+      </w:r>
+      <w:r>
+        <w:rPr>
+          <w:rFonts w:ascii="Times New Roman" w:eastAsia="Times New Roman" w:hAnsi="Times New Roman" w:cs="Times New Roman"/>
+          <w:color w:val="000000"/>
+          <w:sz w:val="28"/>
+          <w:szCs w:val="28"/>
+          <w:lang w:eastAsia="ru-RU"/>
+        </w:rPr>
+        <w:t>главное меню</w:t>
+      </w:r>
+      <w:r>
+        <w:rPr>
+          <w:rFonts w:ascii="Times New Roman" w:eastAsia="Times New Roman" w:hAnsi="Times New Roman" w:cs="Times New Roman"/>
+          <w:color w:val="000000"/>
+          <w:sz w:val="28"/>
+          <w:szCs w:val="28"/>
+          <w:lang w:eastAsia="ru-RU"/>
+        </w:rPr>
+        <w:t xml:space="preserve"> скрывается и появляется окно </w:t>
+      </w:r>
+      <w:r>
+        <w:rPr>
+          <w:rFonts w:ascii="Times New Roman" w:eastAsia="Times New Roman" w:hAnsi="Times New Roman" w:cs="Times New Roman"/>
+          <w:color w:val="000000"/>
+          <w:sz w:val="28"/>
+          <w:szCs w:val="28"/>
+          <w:lang w:eastAsia="ru-RU"/>
+        </w:rPr>
+        <w:t xml:space="preserve">с </w:t>
+      </w:r>
+      <w:r>
+        <w:rPr>
+          <w:rFonts w:ascii="Times New Roman" w:eastAsia="Times New Roman" w:hAnsi="Times New Roman" w:cs="Times New Roman"/>
+          <w:color w:val="000000"/>
+          <w:sz w:val="28"/>
+          <w:szCs w:val="28"/>
+          <w:lang w:eastAsia="ru-RU"/>
+        </w:rPr>
+        <w:t>выбором уровня игры «</w:t>
+      </w:r>
+      <w:r>
+        <w:rPr>
+          <w:rFonts w:ascii="Times New Roman" w:eastAsia="Times New Roman" w:hAnsi="Times New Roman" w:cs="Times New Roman"/>
+          <w:color w:val="000000"/>
+          <w:sz w:val="28"/>
+          <w:szCs w:val="28"/>
+          <w:lang w:eastAsia="ru-RU"/>
+        </w:rPr>
+        <w:t>Найди пару</w:t>
+      </w:r>
+      <w:r>
+        <w:rPr>
+          <w:rFonts w:ascii="Times New Roman" w:eastAsia="Times New Roman" w:hAnsi="Times New Roman" w:cs="Times New Roman"/>
+          <w:color w:val="000000"/>
+          <w:sz w:val="28"/>
+          <w:szCs w:val="28"/>
+          <w:lang w:eastAsia="ru-RU"/>
+        </w:rPr>
+        <w:t>». При нажатии на какой</w:t>
+      </w:r>
+      <w:r>
+        <w:rPr>
+          <w:rFonts w:ascii="Times New Roman" w:eastAsia="Times New Roman" w:hAnsi="Times New Roman" w:cs="Times New Roman"/>
+          <w:color w:val="000000"/>
+          <w:sz w:val="28"/>
+          <w:szCs w:val="28"/>
+          <w:lang w:eastAsia="ru-RU"/>
+        </w:rPr>
+        <w:t xml:space="preserve">-либо из уровней главное меню, уровни скрываются и происходит инициализация игрового поля. </w:t>
+      </w:r>
+      <w:r>
+        <w:rPr>
+          <w:rFonts w:ascii="Times New Roman" w:eastAsia="Times New Roman" w:hAnsi="Times New Roman" w:cs="Times New Roman"/>
+          <w:color w:val="000000"/>
+          <w:sz w:val="28"/>
+          <w:szCs w:val="28"/>
+          <w:lang w:eastAsia="ru-RU"/>
+        </w:rPr>
+        <w:t xml:space="preserve">После нахождения всех пар игровое поле скрывается, и отображается время </w:t>
+      </w:r>
+      <w:r>
+        <w:rPr>
+          <w:rFonts w:ascii="Times New Roman" w:eastAsia="Times New Roman" w:hAnsi="Times New Roman" w:cs="Times New Roman"/>
+          <w:color w:val="000000"/>
+          <w:sz w:val="28"/>
+          <w:szCs w:val="28"/>
+          <w:lang w:eastAsia="ru-RU"/>
+        </w:rPr>
+        <w:t>прохождения</w:t>
+      </w:r>
+      <w:r>
+        <w:rPr>
+          <w:rFonts w:ascii="Times New Roman" w:eastAsia="Times New Roman" w:hAnsi="Times New Roman" w:cs="Times New Roman"/>
+          <w:color w:val="000000"/>
+          <w:sz w:val="28"/>
+          <w:szCs w:val="28"/>
+          <w:lang w:eastAsia="ru-RU"/>
+        </w:rPr>
+        <w:t xml:space="preserve"> уровня и</w:t>
+      </w:r>
+      <w:r>
+        <w:rPr>
+          <w:rFonts w:ascii="Times New Roman" w:eastAsia="Times New Roman" w:hAnsi="Times New Roman" w:cs="Times New Roman"/>
+          <w:color w:val="000000"/>
+          <w:sz w:val="28"/>
+          <w:szCs w:val="28"/>
+          <w:lang w:eastAsia="ru-RU"/>
+        </w:rPr>
+        <w:t xml:space="preserve"> количество совершенных нажатий.</w:t>
+      </w:r>
+    </w:p>
+    <w:p>
+      <w:pPr>
+        <w:spacing w:after="0" w:line="240" w:lineRule="auto"/>
+        <w:ind w:left="1416"/>
+        <w:jc w:val="both"/>
+        <w:textAlignment w:val="baseline"/>
+        <w:rPr>
+          <w:rFonts w:ascii="Times New Roman" w:eastAsia="Times New Roman" w:hAnsi="Times New Roman" w:cs="Times New Roman"/>
+          <w:color w:val="000000"/>
+          <w:sz w:val="28"/>
+          <w:szCs w:val="28"/>
+          <w:lang w:eastAsia="ru-RU"/>
+        </w:rPr>
+      </w:pPr>
+      <w:r>
+        <w:rPr>
+          <w:rFonts w:ascii="Times New Roman" w:eastAsia="Times New Roman" w:hAnsi="Times New Roman" w:cs="Times New Roman"/>
+          <w:color w:val="000000"/>
+          <w:sz w:val="28"/>
+          <w:szCs w:val="28"/>
+          <w:lang w:eastAsia="ru-RU"/>
+        </w:rPr>
+        <w:t>3.2.</w:t>
+      </w:r>
+      <w:r>
+        <w:rPr>
+          <w:rFonts w:ascii="Times New Roman" w:eastAsia="Times New Roman" w:hAnsi="Times New Roman" w:cs="Times New Roman"/>
+          <w:color w:val="000000"/>
+          <w:sz w:val="28"/>
+          <w:szCs w:val="28"/>
+          <w:lang w:eastAsia="ru-RU"/>
+        </w:rPr>
+        <w:tab/>
+        <w:t>При нажатии</w:t>
+      </w:r>
+      <w:r>
+        <w:rPr>
+          <w:rFonts w:ascii="Times New Roman" w:eastAsia="Times New Roman" w:hAnsi="Times New Roman" w:cs="Times New Roman"/>
+          <w:color w:val="000000"/>
+          <w:sz w:val="28"/>
+          <w:szCs w:val="28"/>
+          <w:lang w:eastAsia="ru-RU"/>
+        </w:rPr>
+        <w:t xml:space="preserve"> </w:t>
+      </w:r>
+      <w:r>
+        <w:rPr>
+          <w:rFonts w:ascii="Times New Roman" w:eastAsia="Times New Roman" w:hAnsi="Times New Roman" w:cs="Times New Roman"/>
+          <w:color w:val="000000"/>
+          <w:sz w:val="28"/>
+          <w:szCs w:val="28"/>
+          <w:lang w:eastAsia="ru-RU"/>
+        </w:rPr>
+        <w:t>на кнопку «Матрицы памяти» главное меню скрывается, открывается окно выбранной игры</w:t>
+      </w:r>
+      <w:r>
+        <w:rPr>
+          <w:rFonts w:ascii="Times New Roman" w:eastAsia="Times New Roman" w:hAnsi="Times New Roman" w:cs="Times New Roman"/>
+          <w:color w:val="000000"/>
+          <w:sz w:val="28"/>
+          <w:szCs w:val="28"/>
+          <w:lang w:eastAsia="ru-RU"/>
+        </w:rPr>
+        <w:t xml:space="preserve"> и начинается первый уровень игры. На игровом поле закрашиваются некоторые клетки, которые нужно запомнить, после чего необходимо нажать на соответствующие клетки очищенного поля. Если произошло неверное нажатие, то выводится сообщение об ошибке, и игра закрывается. В противном случае, когда все нужные клетки будут нажаты, появится сообщение об успешном прохождении уровня, и произойдет переход на следующий уровень. Каждые 4 уровня размерность игрового поля (матрицы) будет увеличиваться.</w:t>
+      </w:r>
+    </w:p>
+    <w:p>
+      <w:pPr>
+        <w:spacing w:after="0" w:line="240" w:lineRule="auto"/>
+        <w:ind w:left="1416"/>
+        <w:jc w:val="both"/>
+        <w:textAlignment w:val="baseline"/>
+        <w:rPr>
+          <w:rFonts w:ascii="Times New Roman" w:eastAsia="Times New Roman" w:hAnsi="Times New Roman" w:cs="Times New Roman"/>
+          <w:color w:val="000000"/>
+          <w:sz w:val="28"/>
+          <w:szCs w:val="28"/>
+          <w:lang w:eastAsia="ru-RU"/>
+        </w:rPr>
+      </w:pPr>
+      <w:r>
+        <w:rPr>
+          <w:rFonts w:ascii="Times New Roman" w:eastAsia="Times New Roman" w:hAnsi="Times New Roman" w:cs="Times New Roman"/>
+          <w:color w:val="000000"/>
+          <w:sz w:val="28"/>
+          <w:szCs w:val="28"/>
+          <w:lang w:eastAsia="ru-RU"/>
+        </w:rPr>
+        <w:t>3.3.</w:t>
+      </w:r>
+      <w:r>
+        <w:rPr>
+          <w:rFonts w:ascii="Times New Roman" w:eastAsia="Times New Roman" w:hAnsi="Times New Roman" w:cs="Times New Roman"/>
+          <w:color w:val="000000"/>
+          <w:sz w:val="28"/>
+          <w:szCs w:val="28"/>
+          <w:lang w:eastAsia="ru-RU"/>
+        </w:rPr>
+        <w:tab/>
+        <w:t xml:space="preserve">При нажатии на кнопку «Квадрат </w:t>
+      </w:r>
+      <w:proofErr w:type="spellStart"/>
+      <w:r>
+        <w:rPr>
+          <w:rFonts w:ascii="Times New Roman" w:eastAsia="Times New Roman" w:hAnsi="Times New Roman" w:cs="Times New Roman"/>
+          <w:color w:val="000000"/>
+          <w:sz w:val="28"/>
+          <w:szCs w:val="28"/>
+          <w:lang w:eastAsia="ru-RU"/>
+        </w:rPr>
+        <w:t>Шульте</w:t>
+      </w:r>
+      <w:proofErr w:type="spellEnd"/>
+      <w:r>
+        <w:rPr>
+          <w:rFonts w:ascii="Times New Roman" w:eastAsia="Times New Roman" w:hAnsi="Times New Roman" w:cs="Times New Roman"/>
+          <w:color w:val="000000"/>
+          <w:sz w:val="28"/>
+          <w:szCs w:val="28"/>
+          <w:lang w:eastAsia="ru-RU"/>
+        </w:rPr>
+        <w:t>»</w:t>
+      </w:r>
+      <w:r>
+        <w:rPr>
+          <w:rFonts w:ascii="Times New Roman" w:eastAsia="Times New Roman" w:hAnsi="Times New Roman" w:cs="Times New Roman"/>
+          <w:color w:val="000000"/>
+          <w:sz w:val="28"/>
+          <w:szCs w:val="28"/>
+          <w:lang w:eastAsia="ru-RU"/>
+        </w:rPr>
+        <w:t xml:space="preserve"> </w:t>
+      </w:r>
+      <w:r>
+        <w:rPr>
+          <w:rFonts w:ascii="Times New Roman" w:eastAsia="Times New Roman" w:hAnsi="Times New Roman" w:cs="Times New Roman"/>
+          <w:color w:val="000000"/>
+          <w:sz w:val="28"/>
+          <w:szCs w:val="28"/>
+          <w:lang w:eastAsia="ru-RU"/>
+        </w:rPr>
+        <w:t>главное меню скрывается, открывается окно выбранной игры</w:t>
+      </w:r>
+      <w:r>
+        <w:rPr>
+          <w:rFonts w:ascii="Times New Roman" w:eastAsia="Times New Roman" w:hAnsi="Times New Roman" w:cs="Times New Roman"/>
+          <w:color w:val="000000"/>
+          <w:sz w:val="28"/>
+          <w:szCs w:val="28"/>
+          <w:lang w:eastAsia="ru-RU"/>
+        </w:rPr>
+        <w:t xml:space="preserve"> и инициализируется игровое поле.</w:t>
+      </w:r>
+      <w:r>
+        <w:rPr>
+          <w:rFonts w:ascii="Times New Roman" w:eastAsia="Times New Roman" w:hAnsi="Times New Roman" w:cs="Times New Roman"/>
+          <w:color w:val="000000"/>
+          <w:sz w:val="28"/>
+          <w:szCs w:val="28"/>
+          <w:lang w:eastAsia="ru-RU"/>
+        </w:rPr>
+        <w:t xml:space="preserve"> </w:t>
+      </w:r>
+      <w:r>
+        <w:rPr>
+          <w:rFonts w:ascii="Times New Roman" w:eastAsia="Times New Roman" w:hAnsi="Times New Roman" w:cs="Times New Roman"/>
+          <w:color w:val="000000"/>
+          <w:sz w:val="28"/>
+          <w:szCs w:val="28"/>
+          <w:lang w:eastAsia="ru-RU"/>
+        </w:rPr>
+        <w:t xml:space="preserve">После нажатия на клетку с номером «1» начнется игра. Прохождение игры заключается в последовательном нажатии всех клеток игрового поля по номерам или по буквам, в зависимости от типа выбранной таблицы. После прохождения уровня появляется окно с сообщением успешного прохождения уровня. </w:t>
+      </w:r>
+    </w:p>
+    <w:p>
+      <w:pPr>
+        <w:spacing w:after="0" w:line="240" w:lineRule="auto"/>
+        <w:ind w:left="1416"/>
+        <w:jc w:val="both"/>
+        <w:textAlignment w:val="baseline"/>
+        <w:rPr>
+          <w:rFonts w:ascii="Times New Roman" w:eastAsia="Times New Roman" w:hAnsi="Times New Roman" w:cs="Times New Roman"/>
+          <w:color w:val="000000"/>
+          <w:sz w:val="28"/>
+          <w:szCs w:val="28"/>
+          <w:lang w:eastAsia="ru-RU"/>
+        </w:rPr>
+      </w:pPr>
+      <w:r>
+        <w:rPr>
+          <w:rFonts w:ascii="Times New Roman" w:eastAsia="Times New Roman" w:hAnsi="Times New Roman" w:cs="Times New Roman"/>
+          <w:color w:val="000000"/>
+          <w:sz w:val="28"/>
+          <w:szCs w:val="28"/>
+          <w:lang w:eastAsia="ru-RU"/>
+        </w:rPr>
+        <w:t>3.4.</w:t>
+      </w:r>
+      <w:r>
+        <w:rPr>
+          <w:rFonts w:ascii="Times New Roman" w:eastAsia="Times New Roman" w:hAnsi="Times New Roman" w:cs="Times New Roman"/>
+          <w:color w:val="000000"/>
+          <w:sz w:val="28"/>
+          <w:szCs w:val="28"/>
+          <w:lang w:eastAsia="ru-RU"/>
+        </w:rPr>
+        <w:tab/>
+        <w:t xml:space="preserve">При нажатии на кнопку «Потерянное слово» </w:t>
+      </w:r>
+      <w:r>
+        <w:rPr>
+          <w:rFonts w:ascii="Times New Roman" w:eastAsia="Times New Roman" w:hAnsi="Times New Roman" w:cs="Times New Roman"/>
+          <w:color w:val="000000"/>
+          <w:sz w:val="28"/>
+          <w:szCs w:val="28"/>
+          <w:lang w:eastAsia="ru-RU"/>
+        </w:rPr>
+        <w:t xml:space="preserve">главное меню скрывается, открывается окно выбранной игры и </w:t>
+      </w:r>
+      <w:r>
+        <w:rPr>
+          <w:rFonts w:ascii="Times New Roman" w:eastAsia="Times New Roman" w:hAnsi="Times New Roman" w:cs="Times New Roman"/>
+          <w:color w:val="000000"/>
+          <w:sz w:val="28"/>
+          <w:szCs w:val="28"/>
+          <w:lang w:eastAsia="ru-RU"/>
+        </w:rPr>
+        <w:t>открывается меню игры. Нажимая на кнопку</w:t>
+      </w:r>
+      <w:r>
+        <w:rPr>
+          <w:rFonts w:ascii="Times New Roman" w:eastAsia="Times New Roman" w:hAnsi="Times New Roman" w:cs="Times New Roman"/>
+          <w:color w:val="000000"/>
+          <w:sz w:val="28"/>
+          <w:szCs w:val="28"/>
+          <w:lang w:eastAsia="ru-RU"/>
+        </w:rPr>
+        <w:t xml:space="preserve"> «Начать», начинается </w:t>
+      </w:r>
+      <w:proofErr w:type="gramStart"/>
+      <w:r>
+        <w:rPr>
+          <w:rFonts w:ascii="Times New Roman" w:eastAsia="Times New Roman" w:hAnsi="Times New Roman" w:cs="Times New Roman"/>
+          <w:color w:val="000000"/>
+          <w:sz w:val="28"/>
+          <w:szCs w:val="28"/>
+          <w:lang w:eastAsia="ru-RU"/>
+        </w:rPr>
+        <w:t>игровой  процесс</w:t>
+      </w:r>
+      <w:proofErr w:type="gramEnd"/>
+      <w:r>
+        <w:rPr>
+          <w:rFonts w:ascii="Times New Roman" w:eastAsia="Times New Roman" w:hAnsi="Times New Roman" w:cs="Times New Roman"/>
+          <w:color w:val="000000"/>
+          <w:sz w:val="28"/>
+          <w:szCs w:val="28"/>
+          <w:lang w:eastAsia="ru-RU"/>
+        </w:rPr>
+        <w:t>. На игровом поле последовательно отображаются слова, которые необходимо запомнить. В дальнейшем эти слова отображаются в другом порядке, за исключением одного слова, которое и нужно отгадать. Также отображаются 4 варианта ответа. Выбирая один из них, уровень заканчивается, и, в зависимости от правильности выбранного ответа, появляется сообщение о прохождении уровня и кнопки для дальнейшего прохождения игры, сохранения и загрузки. Если верно отгадывать слова несколько раз подряд, то скорость игрового процесса будет возрастать.</w:t>
+      </w:r>
+    </w:p>
+    <w:p>
+      <w:pPr>
+        <w:spacing w:after="0" w:line="240" w:lineRule="auto"/>
+        <w:ind w:left="1416"/>
+        <w:jc w:val="both"/>
+        <w:textAlignment w:val="baseline"/>
+        <w:rPr>
+          <w:rFonts w:ascii="Times New Roman" w:eastAsia="Times New Roman" w:hAnsi="Times New Roman" w:cs="Times New Roman"/>
+          <w:color w:val="000000"/>
+          <w:sz w:val="28"/>
+          <w:szCs w:val="28"/>
+          <w:lang w:eastAsia="ru-RU"/>
+        </w:rPr>
+      </w:pPr>
+      <w:r>
+        <w:rPr>
+          <w:rFonts w:ascii="Times New Roman" w:eastAsia="Times New Roman" w:hAnsi="Times New Roman" w:cs="Times New Roman"/>
+          <w:color w:val="000000"/>
+          <w:sz w:val="28"/>
+          <w:szCs w:val="28"/>
+          <w:lang w:eastAsia="ru-RU"/>
+        </w:rPr>
+        <w:t>3.5.</w:t>
+      </w:r>
+      <w:r>
+        <w:rPr>
+          <w:rFonts w:ascii="Times New Roman" w:eastAsia="Times New Roman" w:hAnsi="Times New Roman" w:cs="Times New Roman"/>
+          <w:color w:val="000000"/>
+          <w:sz w:val="28"/>
+          <w:szCs w:val="28"/>
+          <w:lang w:eastAsia="ru-RU"/>
+        </w:rPr>
+        <w:tab/>
+        <w:t xml:space="preserve">При нажатии на кнопку «Наперстки» </w:t>
+      </w:r>
+      <w:r>
+        <w:rPr>
+          <w:rFonts w:ascii="Times New Roman" w:eastAsia="Times New Roman" w:hAnsi="Times New Roman" w:cs="Times New Roman"/>
+          <w:color w:val="000000"/>
+          <w:sz w:val="28"/>
+          <w:szCs w:val="28"/>
+          <w:lang w:eastAsia="ru-RU"/>
+        </w:rPr>
+        <w:t xml:space="preserve">главное меню скрывается, открывается окно выбранной игры и </w:t>
+      </w:r>
+      <w:r>
+        <w:rPr>
+          <w:rFonts w:ascii="Times New Roman" w:eastAsia="Times New Roman" w:hAnsi="Times New Roman" w:cs="Times New Roman"/>
+          <w:color w:val="000000"/>
+          <w:sz w:val="28"/>
+          <w:szCs w:val="28"/>
+          <w:lang w:eastAsia="ru-RU"/>
+        </w:rPr>
+        <w:lastRenderedPageBreak/>
+        <w:t>инициализируется игровое поле</w:t>
+      </w:r>
+      <w:r>
+        <w:rPr>
+          <w:rFonts w:ascii="Times New Roman" w:eastAsia="Times New Roman" w:hAnsi="Times New Roman" w:cs="Times New Roman"/>
+          <w:color w:val="000000"/>
+          <w:sz w:val="28"/>
+          <w:szCs w:val="28"/>
+          <w:lang w:eastAsia="ru-RU"/>
+        </w:rPr>
+        <w:t>.</w:t>
+      </w:r>
+      <w:r>
+        <w:rPr>
+          <w:rFonts w:ascii="Times New Roman" w:eastAsia="Times New Roman" w:hAnsi="Times New Roman" w:cs="Times New Roman"/>
+          <w:color w:val="000000"/>
+          <w:sz w:val="28"/>
+          <w:szCs w:val="28"/>
+          <w:lang w:eastAsia="ru-RU"/>
+        </w:rPr>
+        <w:t xml:space="preserve"> Игровой процесс начинается после нажатия на кнопку «Начать игру». Сначала наперстки </w:t>
+      </w:r>
+      <w:r>
+        <w:rPr>
+          <w:rFonts w:ascii="Times New Roman" w:eastAsia="Times New Roman" w:hAnsi="Times New Roman" w:cs="Times New Roman"/>
+          <w:color w:val="000000"/>
+          <w:sz w:val="28"/>
+          <w:szCs w:val="28"/>
+          <w:lang w:eastAsia="ru-RU"/>
+        </w:rPr>
+        <w:t>поднимаются,</w:t>
+      </w:r>
+      <w:r>
+        <w:rPr>
+          <w:rFonts w:ascii="Times New Roman" w:eastAsia="Times New Roman" w:hAnsi="Times New Roman" w:cs="Times New Roman"/>
+          <w:color w:val="000000"/>
+          <w:sz w:val="28"/>
+          <w:szCs w:val="28"/>
+          <w:lang w:eastAsia="ru-RU"/>
+        </w:rPr>
+        <w:t xml:space="preserve"> и мы видим, где находится шарик. Затем они опускаются и перемешиваются. Необходимо нажать на наперсток, накрывающий шарик. Если наперсток выбран верно, то игра продолжается и скорость игры возрастает</w:t>
+      </w:r>
+      <w:r>
+        <w:rPr>
+          <w:rFonts w:ascii="Times New Roman" w:eastAsia="Times New Roman" w:hAnsi="Times New Roman" w:cs="Times New Roman"/>
+          <w:color w:val="000000"/>
+          <w:sz w:val="28"/>
+          <w:szCs w:val="28"/>
+          <w:lang w:eastAsia="ru-RU"/>
+        </w:rPr>
+        <w:t>. В противном случае игра заканчивается, и появляется окно с предложением начать новую игру.</w:t>
+      </w:r>
+    </w:p>
+    <w:p>
+      <w:pPr>
+        <w:spacing w:after="0" w:line="240" w:lineRule="auto"/>
+        <w:ind w:left="1053"/>
+        <w:jc w:val="both"/>
+        <w:textAlignment w:val="baseline"/>
+        <w:rPr>
+          <w:rFonts w:ascii="Times New Roman" w:eastAsia="Times New Roman" w:hAnsi="Times New Roman" w:cs="Times New Roman"/>
+          <w:color w:val="000000"/>
+          <w:sz w:val="28"/>
+          <w:szCs w:val="28"/>
+          <w:lang w:eastAsia="ru-RU"/>
+        </w:rPr>
+      </w:pPr>
+      <w:r>
+        <w:rPr>
+          <w:rFonts w:ascii="Times New Roman" w:eastAsia="Times New Roman" w:hAnsi="Times New Roman" w:cs="Times New Roman"/>
+          <w:color w:val="000000"/>
+          <w:sz w:val="28"/>
+          <w:szCs w:val="28"/>
+          <w:lang w:eastAsia="ru-RU"/>
+        </w:rPr>
+        <w:t xml:space="preserve">4.  Во всех играх при нажатии на кнопку «Сохранить» данные текущего игрового процесса сохранятся.  Нажимая на кнопку «Загрузить», игра инициализируется с последними сохраненными параметрами, если таковые имеются. </w:t>
       </w:r>
     </w:p>
     <w:p>
@@ -2550,7 +3246,77 @@
           <w:szCs w:val="28"/>
           <w:lang w:eastAsia="ru-RU"/>
         </w:rPr>
-        <w:t>тестирование производительности (стресс тестирование, нагрузочное тестирование);</w:t>
+        <w:t>тестирование производительности (нагрузочное тестирование)</w:t>
+      </w:r>
+      <w:r>
+        <w:rPr>
+          <w:rFonts w:ascii="Times New Roman" w:eastAsia="Times New Roman" w:hAnsi="Times New Roman" w:cs="Times New Roman"/>
+          <w:color w:val="000000"/>
+          <w:sz w:val="28"/>
+          <w:szCs w:val="28"/>
+          <w:lang w:eastAsia="ru-RU"/>
+        </w:rPr>
+        <w:t xml:space="preserve"> – приведено в протоколе «</w:t>
+      </w:r>
+      <w:r>
+        <w:rPr>
+          <w:rFonts w:ascii="Times New Roman" w:eastAsia="Times New Roman" w:hAnsi="Times New Roman" w:cs="Times New Roman"/>
+          <w:color w:val="000000"/>
+          <w:sz w:val="28"/>
+          <w:szCs w:val="28"/>
+          <w:lang w:eastAsia="ru-RU"/>
+        </w:rPr>
+        <w:t>Тестирование произ</w:t>
+      </w:r>
+      <w:r>
+        <w:rPr>
+          <w:rFonts w:ascii="Times New Roman" w:eastAsia="Times New Roman" w:hAnsi="Times New Roman" w:cs="Times New Roman"/>
+          <w:color w:val="000000"/>
+          <w:sz w:val="28"/>
+          <w:szCs w:val="28"/>
+          <w:lang w:eastAsia="ru-RU"/>
+        </w:rPr>
+        <w:t>в</w:t>
+      </w:r>
+      <w:r>
+        <w:rPr>
+          <w:rFonts w:ascii="Times New Roman" w:eastAsia="Times New Roman" w:hAnsi="Times New Roman" w:cs="Times New Roman"/>
+          <w:color w:val="000000"/>
+          <w:sz w:val="28"/>
+          <w:szCs w:val="28"/>
+          <w:lang w:eastAsia="ru-RU"/>
+        </w:rPr>
+        <w:t>о</w:t>
+      </w:r>
+      <w:r>
+        <w:rPr>
+          <w:rFonts w:ascii="Times New Roman" w:eastAsia="Times New Roman" w:hAnsi="Times New Roman" w:cs="Times New Roman"/>
+          <w:color w:val="000000"/>
+          <w:sz w:val="28"/>
+          <w:szCs w:val="28"/>
+          <w:lang w:eastAsia="ru-RU"/>
+        </w:rPr>
+        <w:t>дительности</w:t>
+      </w:r>
+      <w:r>
+        <w:rPr>
+          <w:rFonts w:ascii="Times New Roman" w:eastAsia="Times New Roman" w:hAnsi="Times New Roman" w:cs="Times New Roman"/>
+          <w:color w:val="000000"/>
+          <w:sz w:val="28"/>
+          <w:szCs w:val="28"/>
+          <w:lang w:eastAsia="ru-RU"/>
+        </w:rPr>
+        <w:t>»</w:t>
+      </w:r>
+      <w:r>
+        <w:rPr>
+          <w:rFonts w:ascii="Times New Roman" w:eastAsia="Times New Roman" w:hAnsi="Times New Roman" w:cs="Times New Roman"/>
+          <w:color w:val="000000"/>
+          <w:sz w:val="28"/>
+          <w:szCs w:val="28"/>
+          <w:lang w:eastAsia="ru-RU"/>
+        </w:rPr>
+        <w:t>;</w:t>
       </w:r>
     </w:p>
     <w:p>
@@ -2577,7 +3343,17 @@
           <w:szCs w:val="28"/>
           <w:lang w:eastAsia="ru-RU"/>
         </w:rPr>
-        <w:t>регрессионное тестирование (проверка влияния нового метода на существующую функциональность продукта);</w:t>
+        <w:t xml:space="preserve">регрессионное тестирование </w:t>
+      </w:r>
+      <w:r>
+        <w:rPr>
+          <w:rFonts w:ascii="Times New Roman" w:eastAsia="Times New Roman" w:hAnsi="Times New Roman" w:cs="Times New Roman"/>
+          <w:color w:val="000000"/>
+          <w:sz w:val="28"/>
+          <w:szCs w:val="28"/>
+          <w:lang w:eastAsia="ru-RU"/>
+        </w:rPr>
+        <w:t>- не предусмотрено, поскольку данный продукт был выпущен в единственной версии;</w:t>
       </w:r>
     </w:p>
     <w:p>
@@ -2604,48 +3380,18 @@
           <w:szCs w:val="28"/>
           <w:lang w:eastAsia="ru-RU"/>
         </w:rPr>
-        <w:t>тестирование удобства пользования (получение обратной связи об использовании от постороннего человека);</w:t>
-      </w:r>
-    </w:p>
-    <w:p>
-      <w:pPr>
-        <w:numPr>
-          <w:ilvl w:val="0"/>
-          <w:numId w:val="9"/>
-        </w:numPr>
-        <w:spacing w:after="0" w:line="240" w:lineRule="auto"/>
-        <w:textAlignment w:val="baseline"/>
-        <w:rPr>
-          <w:rFonts w:ascii="Times New Roman" w:eastAsia="Times New Roman" w:hAnsi="Times New Roman" w:cs="Times New Roman"/>
-          <w:color w:val="000000"/>
-          <w:sz w:val="28"/>
-          <w:szCs w:val="28"/>
-          <w:lang w:eastAsia="ru-RU"/>
-        </w:rPr>
-      </w:pPr>
-      <w:r>
-        <w:rPr>
-          <w:rFonts w:ascii="Times New Roman" w:eastAsia="Times New Roman" w:hAnsi="Times New Roman" w:cs="Times New Roman"/>
-          <w:color w:val="000000"/>
-          <w:sz w:val="28"/>
-          <w:szCs w:val="28"/>
-          <w:lang w:eastAsia="ru-RU"/>
-        </w:rPr>
-        <w:t>системное тестирование (высокоуровневая проверка функционала всей программы или системы в целом).</w:t>
-      </w:r>
-    </w:p>
-    <w:p>
-      <w:pPr>
-        <w:shd w:val="clear" w:color="auto" w:fill="FFFFFF"/>
-        <w:spacing w:after="0" w:line="240" w:lineRule="auto"/>
-        <w:jc w:val="both"/>
-        <w:rPr>
-          <w:rFonts w:ascii="Times New Roman" w:eastAsia="Times New Roman" w:hAnsi="Times New Roman" w:cs="Times New Roman"/>
-          <w:sz w:val="24"/>
-          <w:szCs w:val="24"/>
-          <w:lang w:eastAsia="ru-RU"/>
-        </w:rPr>
-      </w:pPr>
+        <w:t>тестирование удобства пользования (получение обратной связи об использовании от постороннего человека)</w:t>
+      </w:r>
+      <w:r>
+        <w:rPr>
+          <w:rFonts w:ascii="Times New Roman" w:eastAsia="Times New Roman" w:hAnsi="Times New Roman" w:cs="Times New Roman"/>
+          <w:color w:val="000000"/>
+          <w:sz w:val="28"/>
+          <w:szCs w:val="28"/>
+          <w:lang w:eastAsia="ru-RU"/>
+        </w:rPr>
+        <w:t xml:space="preserve"> – приведено в протоколе «Получение обратной связи от пользователя».</w:t>
+      </w:r>
       <w:r>
         <w:rPr>
           <w:rFonts w:ascii="Times New Roman" w:eastAsia="Times New Roman" w:hAnsi="Times New Roman" w:cs="Times New Roman"/>
@@ -3266,7 +4012,6 @@
                 <w:lang w:eastAsia="ru-RU"/>
               </w:rPr>
             </w:pPr>
-            <w:proofErr w:type="spellStart"/>
             <w:r>
               <w:rPr>
                 <w:rFonts w:ascii="Times New Roman" w:eastAsia="Times New Roman" w:hAnsi="Times New Roman" w:cs="Times New Roman"/>
@@ -3275,18 +4020,7 @@
                 <w:szCs w:val="28"/>
                 <w:lang w:eastAsia="ru-RU"/>
               </w:rPr>
-              <w:t>Васюк</w:t>
-            </w:r>
-            <w:proofErr w:type="spellEnd"/>
-            <w:r>
-              <w:rPr>
-                <w:rFonts w:ascii="Times New Roman" w:eastAsia="Times New Roman" w:hAnsi="Times New Roman" w:cs="Times New Roman"/>
-                <w:color w:val="000000"/>
-                <w:sz w:val="28"/>
-                <w:szCs w:val="28"/>
-                <w:lang w:eastAsia="ru-RU"/>
-              </w:rPr>
-              <w:t xml:space="preserve"> Максим Александрович</w:t>
+              <w:t>Васюк Максим Александрович</w:t>
             </w:r>
           </w:p>
         </w:tc>
@@ -4547,7 +5281,7 @@
 </file>
 
 <file path=word/numbering.xml><?xml version="1.0" encoding="utf-8"?>
-<w:numbering xmlns:wpc="http://schemas.microsoft.com/office/word/2010/wordprocessingCanvas" xmlns:cx="http://schemas.microsoft.com/office/drawing/2014/chartex" xmlns:cx1="http://schemas.microsoft.com/office/drawing/2015/9/8/chartex" xmlns:mc="http://schemas.openxmlformats.org/markup-compatibility/2006" xmlns:o="urn:schemas-microsoft-com:office:office" xmlns:r="http://schemas.openxmlformats.org/officeDocument/2006/relationships" xmlns:m="http://schemas.openxmlformats.org/officeDocument/2006/math" xmlns:v="urn:schemas-microsoft-com:vml" xmlns:wp14="http://schemas.microsoft.com/office/word/2010/wordprocessingDrawing" xmlns:wp="http://schemas.openxmlformats.org/drawingml/2006/wordprocessingDrawing" xmlns:w10="urn:schemas-microsoft-com:office:word" xmlns:w="http://schemas.openxmlformats.org/wordprocessingml/2006/main" xmlns:w14="http://schemas.microsoft.com/office/word/2010/wordml" xmlns:w15="http://schemas.microsoft.com/office/word/2012/wordml" xmlns:w16se="http://schemas.microsoft.com/office/word/2015/wordml/symex" xmlns:wpg="http://schemas.microsoft.com/office/word/2010/wordprocessingGroup" xmlns:wpi="http://schemas.microsoft.com/office/word/2010/wordprocessingInk" xmlns:wne="http://schemas.microsoft.com/office/word/2006/wordml" xmlns:wps="http://schemas.microsoft.com/office/word/2010/wordprocessingShape" mc:Ignorable="w14 w15 w16se wp14">
+<w:numbering xmlns:wpc="http://schemas.microsoft.com/office/word/2010/wordprocessingCanvas" xmlns:cx="http://schemas.microsoft.com/office/drawing/2014/chartex" xmlns:mc="http://schemas.openxmlformats.org/markup-compatibility/2006" xmlns:o="urn:schemas-microsoft-com:office:office" xmlns:r="http://schemas.openxmlformats.org/officeDocument/2006/relationships" xmlns:m="http://schemas.openxmlformats.org/officeDocument/2006/math" xmlns:v="urn:schemas-microsoft-com:vml" xmlns:wp14="http://schemas.microsoft.com/office/word/2010/wordprocessingDrawing" xmlns:wp="http://schemas.openxmlformats.org/drawingml/2006/wordprocessingDrawing" xmlns:w10="urn:schemas-microsoft-com:office:word" xmlns:w="http://schemas.openxmlformats.org/wordprocessingml/2006/main" xmlns:w14="http://schemas.microsoft.com/office/word/2010/wordml" xmlns:w15="http://schemas.microsoft.com/office/word/2012/wordml" xmlns:w16se="http://schemas.microsoft.com/office/word/2015/wordml/symex" xmlns:wpg="http://schemas.microsoft.com/office/word/2010/wordprocessingGroup" xmlns:wpi="http://schemas.microsoft.com/office/word/2010/wordprocessingInk" xmlns:wne="http://schemas.microsoft.com/office/word/2006/wordml" xmlns:wps="http://schemas.microsoft.com/office/word/2010/wordprocessingShape" mc:Ignorable="w14 w15 w16se wp14">
   <w:abstractNum w:abstractNumId="0" w15:restartNumberingAfterBreak="0">
     <w:nsid w:val="0003316C"/>
     <w:multiLevelType w:val="multilevel"/>
@@ -6525,7 +7259,7 @@
 </file>
 
 <file path=customXml/itemProps1.xml><?xml version="1.0" encoding="utf-8"?>
-<ds:datastoreItem xmlns:ds="http://schemas.openxmlformats.org/officeDocument/2006/customXml" ds:itemID="{B6B8D19D-9619-4023-BCA8-45FDE1C59123}">
+<ds:datastoreItem xmlns:ds="http://schemas.openxmlformats.org/officeDocument/2006/customXml" ds:itemID="{EC2A8C78-2284-4523-8216-2E3F201D135D}">
   <ds:schemaRefs>
     <ds:schemaRef ds:uri="http://schemas.openxmlformats.org/officeDocument/2006/bibliography"/>
   </ds:schemaRefs>

</xml_diff>